<commit_message>
Version 0.1.4 Añadido de Instrucciones de Uso en la Documentacion de Desarrollo
</commit_message>
<xml_diff>
--- a/Documentacion de Sistema de Control de Cruces.docx
+++ b/Documentacion de Sistema de Control de Cruces.docx
@@ -33,7 +33,7 @@
       <w:sdtContent>
         <w:p>
           <w:pPr>
-            <w:pStyle w:val="TOAHeading"/>
+            <w:pStyle w:val="Ttulodelsumario"/>
             <w:rPr/>
           </w:pPr>
           <w:r>
@@ -60,7 +60,6 @@
             <w:rPr>
               <w:webHidden/>
               <w:rStyle w:val="Enlacedelndice"/>
-              <w:vanish w:val="false"/>
             </w:rPr>
             <w:instrText> TOC \z \o "1-3" \u \h</w:instrText>
           </w:r>
@@ -68,7 +67,6 @@
             <w:rPr>
               <w:webHidden/>
               <w:rStyle w:val="Enlacedelndice"/>
-              <w:vanish w:val="false"/>
             </w:rPr>
             <w:fldChar w:fldCharType="separate"/>
           </w:r>
@@ -77,11 +75,10 @@
               <w:rPr>
                 <w:webHidden/>
                 <w:rStyle w:val="Enlacedelndice"/>
-                <w:vanish w:val="false"/>
               </w:rPr>
               <w:t>1 Instrucciones de uso</w:t>
               <w:tab/>
-              <w:t>5</w:t>
+              <w:t>3</w:t>
             </w:r>
           </w:hyperlink>
         </w:p>
@@ -99,11 +96,10 @@
               <w:rPr>
                 <w:webHidden/>
                 <w:rStyle w:val="Enlacedelndice"/>
-                <w:vanish w:val="false"/>
               </w:rPr>
               <w:t>1.1 Establecer Conexión A Servidor</w:t>
               <w:tab/>
-              <w:t>5</w:t>
+              <w:t>3</w:t>
             </w:r>
           </w:hyperlink>
         </w:p>
@@ -121,11 +117,10 @@
               <w:rPr>
                 <w:webHidden/>
                 <w:rStyle w:val="Enlacedelndice"/>
-                <w:vanish w:val="false"/>
               </w:rPr>
               <w:t>1.2 Conocer dirección IP del equipo</w:t>
               <w:tab/>
-              <w:t>5</w:t>
+              <w:t>3</w:t>
             </w:r>
           </w:hyperlink>
         </w:p>
@@ -143,11 +138,10 @@
               <w:rPr>
                 <w:webHidden/>
                 <w:rStyle w:val="Enlacedelndice"/>
-                <w:vanish w:val="false"/>
               </w:rPr>
               <w:t>1.3 Tabla de datos</w:t>
               <w:tab/>
-              <w:t>7</w:t>
+              <w:t>4</w:t>
             </w:r>
           </w:hyperlink>
         </w:p>
@@ -165,11 +159,10 @@
               <w:rPr>
                 <w:webHidden/>
                 <w:rStyle w:val="Enlacedelndice"/>
-                <w:vanish w:val="false"/>
               </w:rPr>
               <w:t>1.3.1 Recargar</w:t>
               <w:tab/>
-              <w:t>7</w:t>
+              <w:t>4</w:t>
             </w:r>
           </w:hyperlink>
         </w:p>
@@ -187,11 +180,10 @@
               <w:rPr>
                 <w:webHidden/>
                 <w:rStyle w:val="Enlacedelndice"/>
-                <w:vanish w:val="false"/>
               </w:rPr>
               <w:t>1.3.2 Ordenar por Fecha de carga</w:t>
               <w:tab/>
-              <w:t>7</w:t>
+              <w:t>4</w:t>
             </w:r>
           </w:hyperlink>
         </w:p>
@@ -209,11 +201,10 @@
               <w:rPr>
                 <w:webHidden/>
                 <w:rStyle w:val="Enlacedelndice"/>
-                <w:vanish w:val="false"/>
               </w:rPr>
               <w:t>1.3.3 Buscar</w:t>
               <w:tab/>
-              <w:t>9</w:t>
+              <w:t>5</w:t>
             </w:r>
           </w:hyperlink>
         </w:p>
@@ -231,11 +222,10 @@
               <w:rPr>
                 <w:webHidden/>
                 <w:rStyle w:val="Enlacedelndice"/>
-                <w:vanish w:val="false"/>
               </w:rPr>
               <w:t>1.3.4 Buscar por fechar de carga</w:t>
               <w:tab/>
-              <w:t>9</w:t>
+              <w:t>5</w:t>
             </w:r>
           </w:hyperlink>
         </w:p>
@@ -253,11 +243,10 @@
               <w:rPr>
                 <w:webHidden/>
                 <w:rStyle w:val="Enlacedelndice"/>
-                <w:vanish w:val="false"/>
               </w:rPr>
               <w:t>1.3.5 Selección de Registro de Cruce</w:t>
               <w:tab/>
-              <w:t>11</w:t>
+              <w:t>6</w:t>
             </w:r>
           </w:hyperlink>
         </w:p>
@@ -275,17 +264,120 @@
               <w:rPr>
                 <w:webHidden/>
                 <w:rStyle w:val="Enlacedelndice"/>
-                <w:vanish w:val="false"/>
               </w:rPr>
               <w:t>1.4 Campo de Datos</w:t>
               <w:tab/>
-              <w:t>11</w:t>
+              <w:t>6</w:t>
+            </w:r>
+          </w:hyperlink>
+        </w:p>
+        <w:p>
+          <w:pPr>
+            <w:pStyle w:val="Sumario3"/>
+            <w:tabs>
+              <w:tab w:val="clear" w:pos="8272"/>
+              <w:tab w:val="right" w:pos="8838" w:leader="dot"/>
+            </w:tabs>
+            <w:rPr/>
+          </w:pPr>
+          <w:hyperlink w:anchor="__RefHeading___Toc226_2558823961">
+            <w:r>
+              <w:rPr>
+                <w:webHidden/>
+                <w:rStyle w:val="Enlacedelndice"/>
+              </w:rPr>
+              <w:t>1.4.1 Vaciar Campos</w:t>
+              <w:tab/>
+              <w:t>7</w:t>
+            </w:r>
+          </w:hyperlink>
+        </w:p>
+        <w:p>
+          <w:pPr>
+            <w:pStyle w:val="Sumario3"/>
+            <w:tabs>
+              <w:tab w:val="clear" w:pos="8272"/>
+              <w:tab w:val="right" w:pos="8838" w:leader="dot"/>
+            </w:tabs>
+            <w:rPr/>
+          </w:pPr>
+          <w:hyperlink w:anchor="__RefHeading___Toc228_2558823961">
+            <w:r>
+              <w:rPr>
+                <w:webHidden/>
+                <w:rStyle w:val="Enlacedelndice"/>
+              </w:rPr>
+              <w:t>1.4.2 Agregar</w:t>
+              <w:tab/>
+              <w:t>8</w:t>
+            </w:r>
+          </w:hyperlink>
+        </w:p>
+        <w:p>
+          <w:pPr>
+            <w:pStyle w:val="Sumario3"/>
+            <w:tabs>
+              <w:tab w:val="clear" w:pos="8272"/>
+              <w:tab w:val="right" w:pos="8838" w:leader="dot"/>
+            </w:tabs>
+            <w:rPr/>
+          </w:pPr>
+          <w:hyperlink w:anchor="__RefHeading___Toc230_2558823961">
+            <w:r>
+              <w:rPr>
+                <w:webHidden/>
+                <w:rStyle w:val="Enlacedelndice"/>
+              </w:rPr>
+              <w:t>1.4.3 Editar</w:t>
+              <w:tab/>
+              <w:t>8</w:t>
+            </w:r>
+          </w:hyperlink>
+        </w:p>
+        <w:p>
+          <w:pPr>
+            <w:pStyle w:val="Sumario3"/>
+            <w:tabs>
+              <w:tab w:val="clear" w:pos="8272"/>
+              <w:tab w:val="right" w:pos="8838" w:leader="dot"/>
+            </w:tabs>
+            <w:rPr/>
+          </w:pPr>
+          <w:hyperlink w:anchor="__RefHeading___Toc232_2558823961">
+            <w:r>
+              <w:rPr>
+                <w:webHidden/>
+                <w:rStyle w:val="Enlacedelndice"/>
+              </w:rPr>
+              <w:t>1.4.4 Eliminar</w:t>
+              <w:tab/>
+              <w:t>10</w:t>
+            </w:r>
+          </w:hyperlink>
+        </w:p>
+        <w:p>
+          <w:pPr>
+            <w:pStyle w:val="Sumario1"/>
+            <w:tabs>
+              <w:tab w:val="clear" w:pos="708"/>
+              <w:tab w:val="right" w:pos="8838" w:leader="dot"/>
+            </w:tabs>
+            <w:rPr/>
+          </w:pPr>
+          <w:hyperlink w:anchor="__RefHeading___Toc234_2558823961">
+            <w:r>
+              <w:rPr>
+                <w:webHidden/>
+                <w:rStyle w:val="Enlacedelndice"/>
+              </w:rPr>
+              <w:t>2 Desarrollo</w:t>
+              <w:tab/>
+              <w:t>12</w:t>
             </w:r>
           </w:hyperlink>
           <w:r>
             <w:rPr>
               <w:rStyle w:val="Enlacedelndice"/>
-              <w:vanish w:val="false"/>
             </w:rPr>
             <w:fldChar w:fldCharType="end"/>
           </w:r>
@@ -383,7 +475,7 @@
                 <wp:positionV relativeFrom="paragraph">
                   <wp:posOffset>1002665</wp:posOffset>
                 </wp:positionV>
-                <wp:extent cx="1350010" cy="218440"/>
+                <wp:extent cx="1350645" cy="219075"/>
                 <wp:effectExtent l="0" t="0" r="24130" b="12065"/>
                 <wp:wrapNone/>
                 <wp:docPr id="1" name="Elipse 19"/>
@@ -394,7 +486,7 @@
                       <wps:spPr>
                         <a:xfrm>
                           <a:off x="0" y="0"/>
-                          <a:ext cx="1349280" cy="217800"/>
+                          <a:ext cx="1350000" cy="218520"/>
                         </a:xfrm>
                         <a:prstGeom prst="ellipse">
                           <a:avLst/>
@@ -429,7 +521,7 @@
           </mc:Choice>
           <mc:Fallback>
             <w:pict>
-              <v:oval id="shape_0" ID="Elipse 19" path="l-2147483648,-2147483643l-2147483628,-2147483627l-2147483648,-2147483643l-2147483626,-2147483625xe" stroked="t" style="position:absolute;margin-left:22.75pt;margin-top:78.95pt;width:106.2pt;height:17.1pt;mso-wrap-style:none;v-text-anchor:middle" wp14:anchorId="7D59119E">
+              <v:oval id="shape_0" ID="Elipse 19" path="l-2147483648,-2147483643l-2147483628,-2147483627l-2147483648,-2147483643l-2147483626,-2147483625xe" stroked="t" style="position:absolute;margin-left:22.75pt;margin-top:78.95pt;width:106.25pt;height:17.15pt;mso-wrap-style:none;v-text-anchor:middle" wp14:anchorId="7D59119E">
                 <v:fill o:detectmouseclick="t" on="false"/>
                 <v:stroke color="red" weight="19080" joinstyle="miter" endcap="flat"/>
                 <w10:wrap type="none"/>
@@ -514,7 +606,7 @@
                 <wp:positionV relativeFrom="paragraph">
                   <wp:posOffset>346075</wp:posOffset>
                 </wp:positionV>
-                <wp:extent cx="520065" cy="97155"/>
+                <wp:extent cx="520700" cy="97790"/>
                 <wp:effectExtent l="0" t="0" r="15875" b="19685"/>
                 <wp:wrapNone/>
                 <wp:docPr id="3" name="Elipse 20"/>
@@ -525,7 +617,7 @@
                       <wps:spPr>
                         <a:xfrm>
                           <a:off x="0" y="0"/>
-                          <a:ext cx="519480" cy="96480"/>
+                          <a:ext cx="520200" cy="97200"/>
                         </a:xfrm>
                         <a:prstGeom prst="ellipse">
                           <a:avLst/>
@@ -560,7 +652,7 @@
           </mc:Choice>
           <mc:Fallback>
             <w:pict>
-              <v:oval id="shape_0" ID="Elipse 20" path="l-2147483648,-2147483643l-2147483628,-2147483627l-2147483648,-2147483643l-2147483626,-2147483625xe" stroked="t" style="position:absolute;margin-left:1.95pt;margin-top:27.25pt;width:40.85pt;height:7.55pt;mso-wrap-style:none;v-text-anchor:middle" wp14:anchorId="2FE3481D">
+              <v:oval id="shape_0" ID="Elipse 20" path="l-2147483648,-2147483643l-2147483628,-2147483627l-2147483648,-2147483643l-2147483626,-2147483625xe" stroked="t" style="position:absolute;margin-left:1.95pt;margin-top:27.25pt;width:40.9pt;height:7.6pt;mso-wrap-style:none;v-text-anchor:middle" wp14:anchorId="2FE3481D">
                 <v:fill o:detectmouseclick="t" on="false"/>
                 <v:stroke color="red" weight="19080" joinstyle="miter" endcap="flat"/>
                 <w10:wrap type="none"/>
@@ -647,7 +739,7 @@
                 <wp:positionV relativeFrom="paragraph">
                   <wp:posOffset>26035</wp:posOffset>
                 </wp:positionV>
-                <wp:extent cx="2097405" cy="537845"/>
+                <wp:extent cx="2098040" cy="538480"/>
                 <wp:effectExtent l="19050" t="19050" r="19685" b="17145"/>
                 <wp:wrapNone/>
                 <wp:docPr id="5" name="Elipse 18"/>
@@ -658,7 +750,7 @@
                       <wps:spPr>
                         <a:xfrm>
                           <a:off x="0" y="0"/>
-                          <a:ext cx="2096640" cy="537120"/>
+                          <a:ext cx="2097360" cy="537840"/>
                         </a:xfrm>
                         <a:prstGeom prst="ellipse">
                           <a:avLst/>
@@ -693,7 +785,7 @@
           </mc:Choice>
           <mc:Fallback>
             <w:pict>
-              <v:oval id="shape_0" ID="Elipse 18" path="l-2147483648,-2147483643l-2147483628,-2147483627l-2147483648,-2147483643l-2147483626,-2147483625xe" stroked="t" style="position:absolute;margin-left:65.45pt;margin-top:2.05pt;width:165.05pt;height:42.25pt;mso-wrap-style:none;v-text-anchor:middle" wp14:anchorId="1CCB17D1">
+              <v:oval id="shape_0" ID="Elipse 18" path="l-2147483648,-2147483643l-2147483628,-2147483627l-2147483648,-2147483643l-2147483626,-2147483625xe" stroked="t" style="position:absolute;margin-left:65.45pt;margin-top:2.05pt;width:165.1pt;height:42.3pt;mso-wrap-style:none;v-text-anchor:middle" wp14:anchorId="1CCB17D1">
                 <v:fill o:detectmouseclick="t" on="false"/>
                 <v:stroke color="red" weight="28440" joinstyle="miter" endcap="flat"/>
                 <w10:wrap type="none"/>
@@ -848,7 +940,7 @@
                 <wp:positionV relativeFrom="paragraph">
                   <wp:posOffset>180975</wp:posOffset>
                 </wp:positionV>
-                <wp:extent cx="685800" cy="398145"/>
+                <wp:extent cx="686435" cy="398780"/>
                 <wp:effectExtent l="19050" t="19050" r="20955" b="22860"/>
                 <wp:wrapNone/>
                 <wp:docPr id="8" name="Elipse 24"/>
@@ -859,7 +951,7 @@
                       <wps:spPr>
                         <a:xfrm>
                           <a:off x="0" y="0"/>
-                          <a:ext cx="685080" cy="397440"/>
+                          <a:ext cx="685800" cy="398160"/>
                         </a:xfrm>
                         <a:prstGeom prst="ellipse">
                           <a:avLst/>
@@ -894,7 +986,7 @@
           </mc:Choice>
           <mc:Fallback>
             <w:pict>
-              <v:oval id="shape_0" ID="Elipse 24" path="l-2147483648,-2147483643l-2147483628,-2147483627l-2147483648,-2147483643l-2147483626,-2147483625xe" stroked="t" style="position:absolute;margin-left:47.95pt;margin-top:14.25pt;width:53.9pt;height:31.25pt;mso-wrap-style:none;v-text-anchor:middle" wp14:anchorId="0C13D317">
+              <v:oval id="shape_0" ID="Elipse 24" path="l-2147483648,-2147483643l-2147483628,-2147483627l-2147483648,-2147483643l-2147483626,-2147483625xe" stroked="t" style="position:absolute;margin-left:47.95pt;margin-top:14.25pt;width:53.95pt;height:31.3pt;mso-wrap-style:none;v-text-anchor:middle" wp14:anchorId="0C13D317">
                 <v:fill o:detectmouseclick="t" on="false"/>
                 <v:stroke color="red" weight="28440" joinstyle="miter" endcap="flat"/>
                 <w10:wrap type="none"/>
@@ -1220,7 +1312,7 @@
                 <wp:positionV relativeFrom="paragraph">
                   <wp:posOffset>-1270</wp:posOffset>
                 </wp:positionV>
-                <wp:extent cx="2933065" cy="346075"/>
+                <wp:extent cx="2933700" cy="346710"/>
                 <wp:effectExtent l="0" t="0" r="0" b="0"/>
                 <wp:wrapNone/>
                 <wp:docPr id="12" name="Forma5"/>
@@ -1231,7 +1323,7 @@
                       <wps:spPr>
                         <a:xfrm>
                           <a:off x="0" y="0"/>
-                          <a:ext cx="2932560" cy="345600"/>
+                          <a:ext cx="2932920" cy="345960"/>
                         </a:xfrm>
                         <a:prstGeom prst="ellipse">
                           <a:avLst/>
@@ -1259,7 +1351,7 @@
           </mc:Choice>
           <mc:Fallback>
             <w:pict>
-              <v:oval id="shape_0" ID="Forma5" path="l-2147483648,-2147483643l-2147483628,-2147483627l-2147483648,-2147483643l-2147483626,-2147483625xe" stroked="t" style="position:absolute;margin-left:0.75pt;margin-top:-0.1pt;width:230.85pt;height:27.15pt;mso-wrap-style:none;v-text-anchor:middle">
+              <v:oval id="shape_0" ID="Forma5" path="l-2147483648,-2147483643l-2147483628,-2147483627l-2147483648,-2147483643l-2147483626,-2147483625xe" stroked="t" style="position:absolute;margin-left:0.75pt;margin-top:-0.1pt;width:230.9pt;height:27.2pt;mso-wrap-style:none;v-text-anchor:middle">
                 <v:fill o:detectmouseclick="t" on="false"/>
                 <v:stroke color="red" weight="36360" joinstyle="round" endcap="flat"/>
                 <w10:wrap type="none"/>
@@ -1366,7 +1458,7 @@
                 <wp:positionV relativeFrom="paragraph">
                   <wp:posOffset>1377950</wp:posOffset>
                 </wp:positionV>
-                <wp:extent cx="6796405" cy="1266825"/>
+                <wp:extent cx="6797040" cy="1267460"/>
                 <wp:effectExtent l="0" t="0" r="0" b="0"/>
                 <wp:wrapNone/>
                 <wp:docPr id="14" name="Forma6"/>
@@ -1377,7 +1469,7 @@
                       <wps:spPr>
                         <a:xfrm>
                           <a:off x="0" y="0"/>
-                          <a:ext cx="6795720" cy="1266120"/>
+                          <a:ext cx="6796440" cy="1266840"/>
                         </a:xfrm>
                         <a:prstGeom prst="ellipse">
                           <a:avLst/>
@@ -1405,7 +1497,7 @@
           </mc:Choice>
           <mc:Fallback>
             <w:pict>
-              <v:oval id="shape_0" ID="Forma6" path="l-2147483648,-2147483643l-2147483628,-2147483627l-2147483648,-2147483643l-2147483626,-2147483625xe" stroked="t" style="position:absolute;margin-left:-48pt;margin-top:108.5pt;width:535.05pt;height:99.65pt;mso-wrap-style:none;v-text-anchor:middle">
+              <v:oval id="shape_0" ID="Forma6" path="l-2147483648,-2147483643l-2147483628,-2147483627l-2147483648,-2147483643l-2147483626,-2147483625xe" stroked="t" style="position:absolute;margin-left:-48pt;margin-top:108.5pt;width:535.1pt;height:99.7pt;mso-wrap-style:none;v-text-anchor:middle">
                 <v:fill o:detectmouseclick="t" on="false"/>
                 <v:stroke color="red" weight="36360" joinstyle="round" endcap="flat"/>
                 <w10:wrap type="none"/>
@@ -1877,6 +1969,8 @@
         <w:pStyle w:val="Ttulo3"/>
         <w:rPr/>
       </w:pPr>
+      <w:bookmarkStart w:id="11" w:name="__RefHeading___Toc226_2558823961"/>
+      <w:bookmarkEnd w:id="11"/>
       <w:r>
         <w:rPr/>
         <w:t>Vaciar Campos</w:t>
@@ -1891,7 +1985,7 @@
         <mc:AlternateContent>
           <mc:Choice Requires="wps">
             <w:drawing>
-              <wp:anchor behindDoc="0" distT="35560" distB="35560" distL="35560" distR="35560" simplePos="0" locked="0" layoutInCell="0" allowOverlap="1" relativeHeight="21">
+              <wp:anchor behindDoc="0" distT="35560" distB="35560" distL="35560" distR="35560" simplePos="0" locked="0" layoutInCell="0" allowOverlap="1" relativeHeight="20">
                 <wp:simplePos x="0" y="0"/>
                 <wp:positionH relativeFrom="column">
                   <wp:posOffset>153035</wp:posOffset>
@@ -1899,7 +1993,7 @@
                 <wp:positionV relativeFrom="paragraph">
                   <wp:posOffset>347345</wp:posOffset>
                 </wp:positionV>
-                <wp:extent cx="1340485" cy="402590"/>
+                <wp:extent cx="1341120" cy="403225"/>
                 <wp:effectExtent l="0" t="0" r="0" b="0"/>
                 <wp:wrapNone/>
                 <wp:docPr id="18" name="Forma7"/>
@@ -1910,7 +2004,7 @@
                       <wps:spPr>
                         <a:xfrm>
                           <a:off x="0" y="0"/>
-                          <a:ext cx="1339920" cy="402120"/>
+                          <a:ext cx="1340640" cy="402480"/>
                         </a:xfrm>
                         <a:prstGeom prst="ellipse">
                           <a:avLst/>
@@ -1938,7 +2032,7 @@
           </mc:Choice>
           <mc:Fallback>
             <w:pict>
-              <v:oval id="shape_0" ID="Forma7" stroked="t" style="position:absolute;margin-left:12.05pt;margin-top:27.35pt;width:105.45pt;height:31.6pt;mso-wrap-style:none;v-text-anchor:middle">
+              <v:oval id="shape_0" ID="Forma7" path="l-2147483648,-2147483643l-2147483628,-2147483627l-2147483648,-2147483643l-2147483626,-2147483625xe" stroked="t" style="position:absolute;margin-left:12.05pt;margin-top:27.35pt;width:105.5pt;height:31.65pt;mso-wrap-style:none;v-text-anchor:middle">
                 <v:fill o:detectmouseclick="t" on="false"/>
                 <v:stroke color="red" weight="71640" joinstyle="round" endcap="flat"/>
                 <w10:wrap type="none"/>
@@ -1947,7 +2041,7 @@
           </mc:Fallback>
         </mc:AlternateContent>
         <w:drawing>
-          <wp:anchor behindDoc="0" distT="0" distB="0" distL="0" distR="0" simplePos="0" locked="0" layoutInCell="0" allowOverlap="1" relativeHeight="20">
+          <wp:anchor behindDoc="0" distT="0" distB="0" distL="0" distR="0" simplePos="0" locked="0" layoutInCell="0" allowOverlap="1" relativeHeight="19">
             <wp:simplePos x="0" y="0"/>
             <wp:positionH relativeFrom="column">
               <wp:align>center</wp:align>
@@ -2008,6 +2102,7 @@
         </w:numPr>
         <w:suppressAutoHyphens w:val="true"/>
         <w:spacing w:lineRule="auto" w:line="259"/>
+        <w:ind w:left="0" w:hanging="0"/>
         <w:jc w:val="left"/>
         <w:outlineLvl w:val="2"/>
         <w:rPr/>
@@ -2021,6 +2116,8 @@
         <w:pStyle w:val="Ttulo3"/>
         <w:rPr/>
       </w:pPr>
+      <w:bookmarkStart w:id="12" w:name="__RefHeading___Toc228_2558823961"/>
+      <w:bookmarkEnd w:id="12"/>
       <w:r>
         <w:rPr/>
         <w:t>Agregar</w:t>
@@ -2061,7 +2158,7 @@
       </w:pPr>
       <w:r>
         <w:drawing>
-          <wp:anchor behindDoc="0" distT="0" distB="0" distL="0" distR="0" simplePos="0" locked="0" layoutInCell="0" allowOverlap="1" relativeHeight="22">
+          <wp:anchor behindDoc="0" distT="0" distB="0" distL="0" distR="0" simplePos="0" locked="0" layoutInCell="0" allowOverlap="1" relativeHeight="21">
             <wp:simplePos x="0" y="0"/>
             <wp:positionH relativeFrom="column">
               <wp:posOffset>215900</wp:posOffset>
@@ -2124,7 +2221,7 @@
         <mc:AlternateContent>
           <mc:Choice Requires="wps">
             <w:drawing>
-              <wp:anchor behindDoc="0" distT="17780" distB="17780" distL="17780" distR="17780" simplePos="0" locked="0" layoutInCell="0" allowOverlap="1" relativeHeight="25">
+              <wp:anchor behindDoc="0" distT="17780" distB="17780" distL="17780" distR="17780" simplePos="0" locked="0" layoutInCell="0" allowOverlap="1" relativeHeight="24">
                 <wp:simplePos x="0" y="0"/>
                 <wp:positionH relativeFrom="column">
                   <wp:posOffset>1683385</wp:posOffset>
@@ -2132,7 +2229,7 @@
                 <wp:positionV relativeFrom="paragraph">
                   <wp:posOffset>469900</wp:posOffset>
                 </wp:positionV>
-                <wp:extent cx="1198245" cy="449580"/>
+                <wp:extent cx="1198880" cy="450215"/>
                 <wp:effectExtent l="0" t="0" r="0" b="0"/>
                 <wp:wrapNone/>
                 <wp:docPr id="21" name="Forma8"/>
@@ -2143,7 +2240,7 @@
                       <wps:spPr>
                         <a:xfrm>
                           <a:off x="0" y="0"/>
-                          <a:ext cx="1197720" cy="448920"/>
+                          <a:ext cx="1198080" cy="449640"/>
                         </a:xfrm>
                         <a:prstGeom prst="ellipse">
                           <a:avLst/>
@@ -2171,7 +2268,7 @@
           </mc:Choice>
           <mc:Fallback>
             <w:pict>
-              <v:oval id="shape_0" ID="Forma8" stroked="t" style="position:absolute;margin-left:132.55pt;margin-top:37pt;width:94.25pt;height:35.3pt;mso-wrap-style:none;v-text-anchor:middle">
+              <v:oval id="shape_0" ID="Forma8" path="l-2147483648,-2147483643l-2147483628,-2147483627l-2147483648,-2147483643l-2147483626,-2147483625xe" stroked="t" style="position:absolute;margin-left:132.55pt;margin-top:37pt;width:94.3pt;height:35.35pt;mso-wrap-style:none;v-text-anchor:middle">
                 <v:fill o:detectmouseclick="t" on="false"/>
                 <v:stroke color="red" weight="36360" joinstyle="round" endcap="flat"/>
                 <w10:wrap type="none"/>
@@ -2180,7 +2277,7 @@
           </mc:Fallback>
         </mc:AlternateContent>
         <w:drawing>
-          <wp:anchor behindDoc="0" distT="0" distB="0" distL="0" distR="0" simplePos="0" locked="0" layoutInCell="0" allowOverlap="1" relativeHeight="23">
+          <wp:anchor behindDoc="0" distT="0" distB="0" distL="0" distR="0" simplePos="0" locked="0" layoutInCell="0" allowOverlap="1" relativeHeight="22">
             <wp:simplePos x="0" y="0"/>
             <wp:positionH relativeFrom="column">
               <wp:posOffset>873125</wp:posOffset>
@@ -2237,7 +2334,7 @@
       </w:pPr>
       <w:r>
         <w:drawing>
-          <wp:anchor behindDoc="0" distT="0" distB="0" distL="0" distR="0" simplePos="0" locked="0" layoutInCell="0" allowOverlap="1" relativeHeight="24">
+          <wp:anchor behindDoc="0" distT="0" distB="0" distL="0" distR="0" simplePos="0" locked="0" layoutInCell="0" allowOverlap="1" relativeHeight="23">
             <wp:simplePos x="0" y="0"/>
             <wp:positionH relativeFrom="column">
               <wp:posOffset>395605</wp:posOffset>
@@ -2284,11 +2381,7 @@
       </w:r>
       <w:r>
         <w:rPr/>
-        <w:t xml:space="preserve">Una vez pasa eso, la tabla se recarga automáticamente para ver reflejado el cruce. </w:t>
-      </w:r>
-      <w:r>
-        <w:rPr/>
-        <w:t>Y se limpiara el apartado de Campo de Datos.</w:t>
+        <w:t>Una vez pasa eso, la tabla se recarga automáticamente para ver reflejado el cruce. Y se limpiara el apartado de Campo de Datos.</w:t>
       </w:r>
     </w:p>
     <w:p>
@@ -2296,6 +2389,8 @@
         <w:pStyle w:val="Ttulo3"/>
         <w:rPr/>
       </w:pPr>
+      <w:bookmarkStart w:id="13" w:name="__RefHeading___Toc230_2558823961"/>
+      <w:bookmarkEnd w:id="13"/>
       <w:r>
         <w:rPr/>
         <w:t>Editar</w:t>
@@ -2321,9 +2416,8 @@
         <w:rPr/>
       </w:pPr>
       <w:r>
-        <w:rPr/>
         <w:drawing>
-          <wp:anchor behindDoc="0" distT="0" distB="0" distL="0" distR="0" simplePos="0" locked="0" layoutInCell="0" allowOverlap="1" relativeHeight="26">
+          <wp:anchor behindDoc="0" distT="0" distB="0" distL="0" distR="0" simplePos="0" locked="0" layoutInCell="0" allowOverlap="1" relativeHeight="25">
             <wp:simplePos x="0" y="0"/>
             <wp:positionH relativeFrom="column">
               <wp:posOffset>114300</wp:posOffset>
@@ -2398,7 +2492,7 @@
       </w:pPr>
       <w:r>
         <w:drawing>
-          <wp:anchor behindDoc="0" distT="0" distB="0" distL="0" distR="0" simplePos="0" locked="0" layoutInCell="0" allowOverlap="1" relativeHeight="27">
+          <wp:anchor behindDoc="0" distT="0" distB="0" distL="0" distR="0" simplePos="0" locked="0" layoutInCell="0" allowOverlap="1" relativeHeight="26">
             <wp:simplePos x="0" y="0"/>
             <wp:positionH relativeFrom="column">
               <wp:posOffset>114300</wp:posOffset>
@@ -2461,7 +2555,7 @@
         <mc:AlternateContent>
           <mc:Choice Requires="wps">
             <w:drawing>
-              <wp:anchor behindDoc="0" distT="17780" distB="17780" distL="17780" distR="17780" simplePos="0" locked="0" layoutInCell="0" allowOverlap="1" relativeHeight="29">
+              <wp:anchor behindDoc="0" distT="17780" distB="17780" distL="17780" distR="17780" simplePos="0" locked="0" layoutInCell="0" allowOverlap="1" relativeHeight="28">
                 <wp:simplePos x="0" y="0"/>
                 <wp:positionH relativeFrom="column">
                   <wp:posOffset>2254885</wp:posOffset>
@@ -2469,7 +2563,7 @@
                 <wp:positionV relativeFrom="paragraph">
                   <wp:posOffset>-45085</wp:posOffset>
                 </wp:positionV>
-                <wp:extent cx="1048385" cy="585470"/>
+                <wp:extent cx="1049020" cy="586105"/>
                 <wp:effectExtent l="0" t="0" r="0" b="0"/>
                 <wp:wrapNone/>
                 <wp:docPr id="26" name="Forma9"/>
@@ -2480,7 +2574,7 @@
                       <wps:spPr>
                         <a:xfrm>
                           <a:off x="0" y="0"/>
-                          <a:ext cx="1047600" cy="585000"/>
+                          <a:ext cx="1048320" cy="585360"/>
                         </a:xfrm>
                         <a:prstGeom prst="ellipse">
                           <a:avLst/>
@@ -2508,7 +2602,7 @@
           </mc:Choice>
           <mc:Fallback>
             <w:pict>
-              <v:oval id="shape_0" ID="Forma9" stroked="t" style="position:absolute;margin-left:177.55pt;margin-top:-3.55pt;width:82.45pt;height:46pt;mso-wrap-style:none;v-text-anchor:middle">
+              <v:oval id="shape_0" ID="Forma9" path="l-2147483648,-2147483643l-2147483628,-2147483627l-2147483648,-2147483643l-2147483626,-2147483625xe" stroked="t" style="position:absolute;margin-left:177.55pt;margin-top:-3.55pt;width:82.5pt;height:46.05pt;mso-wrap-style:none;v-text-anchor:middle">
                 <v:fill o:detectmouseclick="t" on="false"/>
                 <v:stroke color="red" weight="36360" joinstyle="round" endcap="flat"/>
                 <w10:wrap type="none"/>
@@ -2517,7 +2611,7 @@
           </mc:Fallback>
         </mc:AlternateContent>
         <w:drawing>
-          <wp:anchor behindDoc="0" distT="0" distB="0" distL="0" distR="0" simplePos="0" locked="0" layoutInCell="0" allowOverlap="1" relativeHeight="28">
+          <wp:anchor behindDoc="0" distT="0" distB="0" distL="0" distR="0" simplePos="0" locked="0" layoutInCell="0" allowOverlap="1" relativeHeight="27">
             <wp:simplePos x="0" y="0"/>
             <wp:positionH relativeFrom="column">
               <wp:posOffset>1543050</wp:posOffset>
@@ -2579,7 +2673,7 @@
       </w:r>
       <w:r>
         <w:drawing>
-          <wp:anchor behindDoc="0" distT="0" distB="0" distL="0" distR="0" simplePos="0" locked="0" layoutInCell="0" allowOverlap="1" relativeHeight="30">
+          <wp:anchor behindDoc="0" distT="0" distB="0" distL="0" distR="0" simplePos="0" locked="0" layoutInCell="0" allowOverlap="1" relativeHeight="29">
             <wp:simplePos x="0" y="0"/>
             <wp:positionH relativeFrom="column">
               <wp:posOffset>1616075</wp:posOffset>
@@ -2634,6 +2728,8 @@
         <w:pStyle w:val="Ttulo3"/>
         <w:rPr/>
       </w:pPr>
+      <w:bookmarkStart w:id="14" w:name="__RefHeading___Toc232_2558823961"/>
+      <w:bookmarkEnd w:id="14"/>
       <w:r>
         <w:rPr/>
         <w:t>Eliminar</w:t>
@@ -2674,7 +2770,7 @@
       </w:pPr>
       <w:r>
         <w:drawing>
-          <wp:anchor behindDoc="0" distT="0" distB="0" distL="0" distR="0" simplePos="0" locked="0" layoutInCell="0" allowOverlap="1" relativeHeight="31">
+          <wp:anchor behindDoc="0" distT="0" distB="0" distL="0" distR="0" simplePos="0" locked="0" layoutInCell="0" allowOverlap="1" relativeHeight="30">
             <wp:simplePos x="0" y="0"/>
             <wp:positionH relativeFrom="column">
               <wp:posOffset>1022350</wp:posOffset>
@@ -2735,7 +2831,7 @@
       </w:pPr>
       <w:r>
         <w:drawing>
-          <wp:anchor behindDoc="0" distT="0" distB="0" distL="0" distR="0" simplePos="0" locked="0" layoutInCell="0" allowOverlap="1" relativeHeight="32">
+          <wp:anchor behindDoc="0" distT="0" distB="0" distL="0" distR="0" simplePos="0" locked="0" layoutInCell="0" allowOverlap="1" relativeHeight="31">
             <wp:simplePos x="0" y="0"/>
             <wp:positionH relativeFrom="column">
               <wp:posOffset>1549400</wp:posOffset>
@@ -2761,7 +2857,7 @@
                   </pic:nvPicPr>
                   <pic:blipFill>
                     <a:blip r:embed="rId22"/>
-                    <a:srcRect l="24338" t="34200" r="0" b="0"/>
+                    <a:srcRect l="24341" t="34211" r="0" b="0"/>
                     <a:stretch>
                       <a:fillRect/>
                     </a:stretch>
@@ -2798,7 +2894,7 @@
       <w:r>
         <w:rPr/>
         <w:drawing>
-          <wp:anchor behindDoc="0" distT="0" distB="0" distL="0" distR="0" simplePos="0" locked="0" layoutInCell="0" allowOverlap="1" relativeHeight="33">
+          <wp:anchor behindDoc="0" distT="0" distB="0" distL="0" distR="0" simplePos="0" locked="0" layoutInCell="0" allowOverlap="1" relativeHeight="32">
             <wp:simplePos x="0" y="0"/>
             <wp:positionH relativeFrom="column">
               <wp:posOffset>1285875</wp:posOffset>
@@ -2846,7 +2942,7 @@
       </w:r>
       <w:r>
         <w:drawing>
-          <wp:anchor behindDoc="0" distT="0" distB="0" distL="0" distR="0" simplePos="0" locked="0" layoutInCell="0" allowOverlap="1" relativeHeight="34">
+          <wp:anchor behindDoc="0" distT="0" distB="0" distL="0" distR="0" simplePos="0" locked="0" layoutInCell="0" allowOverlap="1" relativeHeight="33">
             <wp:simplePos x="0" y="0"/>
             <wp:positionH relativeFrom="column">
               <wp:posOffset>970915</wp:posOffset>
@@ -2951,13 +3047,11 @@
         <w:spacing w:before="360" w:after="160"/>
         <w:rPr/>
       </w:pPr>
-      <w:r>
-        <w:rPr/>
-        <w:t>De</w:t>
-      </w:r>
-      <w:r>
-        <w:rPr/>
-        <w:t>sarrollo</w:t>
+      <w:bookmarkStart w:id="15" w:name="__RefHeading___Toc234_2558823961"/>
+      <w:bookmarkEnd w:id="15"/>
+      <w:r>
+        <w:rPr/>
+        <w:t>Desarrollo</w:t>
       </w:r>
     </w:p>
     <w:sectPr>
@@ -3244,7 +3338,6 @@
         </w:tabs>
         <w:ind w:left="720" w:hanging="360"/>
       </w:pPr>
-      <w:rPr/>
     </w:lvl>
     <w:lvl w:ilvl="1">
       <w:start w:val="1"/>
@@ -3257,7 +3350,6 @@
         </w:tabs>
         <w:ind w:left="1080" w:hanging="360"/>
       </w:pPr>
-      <w:rPr/>
     </w:lvl>
     <w:lvl w:ilvl="2">
       <w:start w:val="1"/>
@@ -3270,7 +3362,6 @@
         </w:tabs>
         <w:ind w:left="1440" w:hanging="360"/>
       </w:pPr>
-      <w:rPr/>
     </w:lvl>
     <w:lvl w:ilvl="3">
       <w:start w:val="1"/>
@@ -3283,7 +3374,6 @@
         </w:tabs>
         <w:ind w:left="1800" w:hanging="360"/>
       </w:pPr>
-      <w:rPr/>
     </w:lvl>
     <w:lvl w:ilvl="4">
       <w:start w:val="1"/>
@@ -3296,7 +3386,6 @@
         </w:tabs>
         <w:ind w:left="2160" w:hanging="360"/>
       </w:pPr>
-      <w:rPr/>
     </w:lvl>
     <w:lvl w:ilvl="5">
       <w:start w:val="1"/>
@@ -3309,7 +3398,6 @@
         </w:tabs>
         <w:ind w:left="2520" w:hanging="360"/>
       </w:pPr>
-      <w:rPr/>
     </w:lvl>
     <w:lvl w:ilvl="6">
       <w:start w:val="1"/>
@@ -3322,7 +3410,6 @@
         </w:tabs>
         <w:ind w:left="2880" w:hanging="360"/>
       </w:pPr>
-      <w:rPr/>
     </w:lvl>
     <w:lvl w:ilvl="7">
       <w:start w:val="1"/>
@@ -3335,7 +3422,6 @@
         </w:tabs>
         <w:ind w:left="3240" w:hanging="360"/>
       </w:pPr>
-      <w:rPr/>
     </w:lvl>
     <w:lvl w:ilvl="8">
       <w:start w:val="1"/>
@@ -3348,7 +3434,6 @@
         </w:tabs>
         <w:ind w:left="3600" w:hanging="360"/>
       </w:pPr>
-      <w:rPr/>
     </w:lvl>
   </w:abstractNum>
   <w:abstractNum w:abstractNumId="4">
@@ -3363,7 +3448,6 @@
         </w:tabs>
         <w:ind w:left="720" w:hanging="360"/>
       </w:pPr>
-      <w:rPr/>
     </w:lvl>
     <w:lvl w:ilvl="1">
       <w:start w:val="1"/>
@@ -3376,7 +3460,6 @@
         </w:tabs>
         <w:ind w:left="1080" w:hanging="360"/>
       </w:pPr>
-      <w:rPr/>
     </w:lvl>
     <w:lvl w:ilvl="2">
       <w:start w:val="1"/>
@@ -3389,7 +3472,6 @@
         </w:tabs>
         <w:ind w:left="1440" w:hanging="360"/>
       </w:pPr>
-      <w:rPr/>
     </w:lvl>
     <w:lvl w:ilvl="3">
       <w:start w:val="1"/>
@@ -3402,7 +3484,6 @@
         </w:tabs>
         <w:ind w:left="1800" w:hanging="360"/>
       </w:pPr>
-      <w:rPr/>
     </w:lvl>
     <w:lvl w:ilvl="4">
       <w:start w:val="1"/>
@@ -3415,7 +3496,6 @@
         </w:tabs>
         <w:ind w:left="2160" w:hanging="360"/>
       </w:pPr>
-      <w:rPr/>
     </w:lvl>
     <w:lvl w:ilvl="5">
       <w:start w:val="1"/>
@@ -3428,7 +3508,6 @@
         </w:tabs>
         <w:ind w:left="2520" w:hanging="360"/>
       </w:pPr>
-      <w:rPr/>
     </w:lvl>
     <w:lvl w:ilvl="6">
       <w:start w:val="1"/>
@@ -3441,7 +3520,6 @@
         </w:tabs>
         <w:ind w:left="2880" w:hanging="360"/>
       </w:pPr>
-      <w:rPr/>
     </w:lvl>
     <w:lvl w:ilvl="7">
       <w:start w:val="1"/>
@@ -3454,7 +3532,6 @@
         </w:tabs>
         <w:ind w:left="3240" w:hanging="360"/>
       </w:pPr>
-      <w:rPr/>
     </w:lvl>
     <w:lvl w:ilvl="8">
       <w:start w:val="1"/>
@@ -3467,7 +3544,6 @@
         </w:tabs>
         <w:ind w:left="3600" w:hanging="360"/>
       </w:pPr>
-      <w:rPr/>
     </w:lvl>
   </w:abstractNum>
   <w:abstractNum w:abstractNumId="5">
@@ -3482,7 +3558,6 @@
         </w:tabs>
         <w:ind w:left="720" w:hanging="360"/>
       </w:pPr>
-      <w:rPr/>
     </w:lvl>
     <w:lvl w:ilvl="1">
       <w:start w:val="1"/>
@@ -3495,7 +3570,6 @@
         </w:tabs>
         <w:ind w:left="1080" w:hanging="360"/>
       </w:pPr>
-      <w:rPr/>
     </w:lvl>
     <w:lvl w:ilvl="2">
       <w:start w:val="1"/>
@@ -3508,7 +3582,6 @@
         </w:tabs>
         <w:ind w:left="1440" w:hanging="360"/>
       </w:pPr>
-      <w:rPr/>
     </w:lvl>
     <w:lvl w:ilvl="3">
       <w:start w:val="1"/>
@@ -3521,7 +3594,6 @@
         </w:tabs>
         <w:ind w:left="1800" w:hanging="360"/>
       </w:pPr>
-      <w:rPr/>
     </w:lvl>
     <w:lvl w:ilvl="4">
       <w:start w:val="1"/>
@@ -3534,7 +3606,6 @@
         </w:tabs>
         <w:ind w:left="2160" w:hanging="360"/>
       </w:pPr>
-      <w:rPr/>
     </w:lvl>
     <w:lvl w:ilvl="5">
       <w:start w:val="1"/>
@@ -3547,7 +3618,6 @@
         </w:tabs>
         <w:ind w:left="2520" w:hanging="360"/>
       </w:pPr>
-      <w:rPr/>
     </w:lvl>
     <w:lvl w:ilvl="6">
       <w:start w:val="1"/>
@@ -3560,7 +3630,6 @@
         </w:tabs>
         <w:ind w:left="2880" w:hanging="360"/>
       </w:pPr>
-      <w:rPr/>
     </w:lvl>
     <w:lvl w:ilvl="7">
       <w:start w:val="1"/>
@@ -3573,7 +3642,6 @@
         </w:tabs>
         <w:ind w:left="3240" w:hanging="360"/>
       </w:pPr>
-      <w:rPr/>
     </w:lvl>
     <w:lvl w:ilvl="8">
       <w:start w:val="1"/>
@@ -3586,7 +3654,6 @@
         </w:tabs>
         <w:ind w:left="3600" w:hanging="360"/>
       </w:pPr>
-      <w:rPr/>
     </w:lvl>
   </w:abstractNum>
   <w:num w:numId="1">
@@ -4838,6 +4905,20 @@
     </w:pPr>
     <w:rPr/>
   </w:style>
+  <w:style w:type="paragraph" w:styleId="Ttulodelsumario">
+    <w:name w:val="TOA Heading"/>
+    <w:basedOn w:val="Ttulodelndice"/>
+    <w:pPr>
+      <w:suppressLineNumbers/>
+      <w:ind w:left="0" w:hanging="0"/>
+    </w:pPr>
+    <w:rPr>
+      <w:b/>
+      <w:bCs/>
+      <w:sz w:val="32"/>
+      <w:szCs w:val="32"/>
+    </w:rPr>
+  </w:style>
   <w:style w:type="numbering" w:styleId="NoList" w:default="1">
     <w:name w:val="No List"/>
     <w:uiPriority w:val="99"/>

</xml_diff>